<commit_message>
Created a package hierarchy in the Engine project. Added some documentation to Variable class. Started work on script parsing module. Fixed whitespace regex in the proposal document.
</commit_message>
<xml_diff>
--- a/wmatson_CapstoneProposal.docx
+++ b/wmatson_CapstoneProposal.docx
@@ -4965,7 +4965,14 @@
           <w:sz w:val="20"/>
           <w:szCs w:val="20"/>
         </w:rPr>
-        <w:t xml:space="preserve"> \w+ (regular expression)</w:t>
+        <w:t xml:space="preserve"> \s</w:t>
+      </w:r>
+      <w:r>
+        <w:rPr>
+          <w:sz w:val="20"/>
+          <w:szCs w:val="20"/>
+        </w:rPr>
+        <w:t>+ (regular expression)</w:t>
       </w:r>
     </w:p>
     <w:p>
@@ -10943,7 +10950,7 @@
 </file>
 
 <file path=customXml/itemProps1.xml><?xml version="1.0" encoding="utf-8"?>
-<ds:datastoreItem xmlns:ds="http://schemas.openxmlformats.org/officeDocument/2006/customXml" ds:itemID="{F686F3BE-5D74-4EAC-996C-00D42254B000}">
+<ds:datastoreItem xmlns:ds="http://schemas.openxmlformats.org/officeDocument/2006/customXml" ds:itemID="{763E52C7-EAD3-4F25-87F1-EB3013849DD2}">
   <ds:schemaRefs>
     <ds:schemaRef ds:uri="http://schemas.openxmlformats.org/officeDocument/2006/bibliography"/>
   </ds:schemaRefs>

</xml_diff>

<commit_message>
Expressions are now evaluated properly!
</commit_message>
<xml_diff>
--- a/wmatson_CapstoneProposal.docx
+++ b/wmatson_CapstoneProposal.docx
@@ -5347,6 +5347,78 @@
           <w:sz w:val="20"/>
           <w:szCs w:val="20"/>
         </w:rPr>
+        <w:t xml:space="preserve">number </w:t>
+      </w:r>
+      <w:r>
+        <w:rPr>
+          <w:sz w:val="20"/>
+          <w:szCs w:val="20"/>
+        </w:rPr>
+        <w:sym w:font="Wingdings" w:char="F0E0"/>
+      </w:r>
+      <w:r>
+        <w:rPr>
+          <w:sz w:val="20"/>
+          <w:szCs w:val="20"/>
+        </w:rPr>
+        <w:t xml:space="preserve"> </w:t>
+      </w:r>
+      <w:r>
+        <w:rPr>
+          <w:sz w:val="20"/>
+          <w:szCs w:val="20"/>
+        </w:rPr>
+        <w:t>-</w:t>
+      </w:r>
+      <w:r>
+        <w:rPr>
+          <w:sz w:val="20"/>
+          <w:szCs w:val="20"/>
+        </w:rPr>
+        <w:t>whole_number</w:t>
+      </w:r>
+    </w:p>
+    <w:p>
+      <w:pPr>
+        <w:rPr>
+          <w:sz w:val="20"/>
+          <w:szCs w:val="20"/>
+        </w:rPr>
+      </w:pPr>
+      <w:r>
+        <w:rPr>
+          <w:sz w:val="20"/>
+          <w:szCs w:val="20"/>
+        </w:rPr>
+        <w:t xml:space="preserve">number </w:t>
+      </w:r>
+      <w:r>
+        <w:rPr>
+          <w:sz w:val="20"/>
+          <w:szCs w:val="20"/>
+        </w:rPr>
+        <w:sym w:font="Wingdings" w:char="F0E0"/>
+      </w:r>
+      <w:r>
+        <w:rPr>
+          <w:sz w:val="20"/>
+          <w:szCs w:val="20"/>
+        </w:rPr>
+        <w:t xml:space="preserve"> -.whole_number</w:t>
+      </w:r>
+    </w:p>
+    <w:p>
+      <w:pPr>
+        <w:rPr>
+          <w:sz w:val="20"/>
+          <w:szCs w:val="20"/>
+        </w:rPr>
+      </w:pPr>
+      <w:r>
+        <w:rPr>
+          <w:sz w:val="20"/>
+          <w:szCs w:val="20"/>
+        </w:rPr>
         <w:t xml:space="preserve">whole_number </w:t>
       </w:r>
       <w:r>
@@ -7063,6 +7135,7 @@
           <w:sz w:val="20"/>
           <w:szCs w:val="20"/>
         </w:rPr>
+        <w:lastRenderedPageBreak/>
         <w:t xml:space="preserve">multiple_statements </w:t>
       </w:r>
       <w:r>
@@ -7164,7 +7237,6 @@
           <w:sz w:val="20"/>
           <w:szCs w:val="20"/>
         </w:rPr>
-        <w:lastRenderedPageBreak/>
         <w:t>valued_</w:t>
       </w:r>
       <w:r>
@@ -8408,12 +8480,12 @@
         </w:numPr>
       </w:pPr>
       <w:r>
+        <w:lastRenderedPageBreak/>
         <w:t>The Engine can display output as ASCII text through the console.</w:t>
       </w:r>
     </w:p>
     <w:p>
       <w:r>
-        <w:lastRenderedPageBreak/>
         <w:t>By the end of week 3</w:t>
       </w:r>
       <w:r>
@@ -11070,7 +11142,7 @@
 </file>
 
 <file path=customXml/itemProps1.xml><?xml version="1.0" encoding="utf-8"?>
-<ds:datastoreItem xmlns:ds="http://schemas.openxmlformats.org/officeDocument/2006/customXml" ds:itemID="{B755149C-8B6A-4100-9644-E4085027556D}">
+<ds:datastoreItem xmlns:ds="http://schemas.openxmlformats.org/officeDocument/2006/customXml" ds:itemID="{DA16F39C-9A54-4F11-A196-B572E4B565B9}">
   <ds:schemaRefs>
     <ds:schemaRef ds:uri="http://schemas.openxmlformats.org/officeDocument/2006/bibliography"/>
   </ds:schemaRefs>

</xml_diff>

<commit_message>
Refactored FluentCParser to use a context queue of Engines. Other minor refactorings to Parser Changed Parameter to ParameterMetaData Added more groundwork for Function declaration and invocation.
</commit_message>
<xml_diff>
--- a/wmatson_CapstoneProposal.docx
+++ b/wmatson_CapstoneProposal.docx
@@ -10755,7 +10755,7 @@
       <w:rPr>
         <w:noProof/>
       </w:rPr>
-      <w:t>2</w:t>
+      <w:t>6</w:t>
     </w:r>
     <w:r>
       <w:rPr>
@@ -12925,7 +12925,7 @@
 </file>
 
 <file path=customXml/itemProps1.xml><?xml version="1.0" encoding="utf-8"?>
-<ds:datastoreItem xmlns:ds="http://schemas.openxmlformats.org/officeDocument/2006/customXml" ds:itemID="{8473ABAB-02A0-4007-8E66-60CF4D5E59FA}">
+<ds:datastoreItem xmlns:ds="http://schemas.openxmlformats.org/officeDocument/2006/customXml" ds:itemID="{DBC37D19-7A28-483D-89AF-E6AFBD6CDF46}">
   <ds:schemaRefs>
     <ds:schemaRef ds:uri="http://schemas.openxmlformats.org/officeDocument/2006/bibliography"/>
   </ds:schemaRefs>

</xml_diff>